<commit_message>
add final design description to proposal
</commit_message>
<xml_diff>
--- a/Project 2 Proposal_Group 1.docx
+++ b/Project 2 Proposal_Group 1.docx
@@ -3,6 +3,8 @@
 <w:document xmlns:wpc="http://schemas.microsoft.com/office/word/2010/wordprocessingCanvas" xmlns:cx="http://schemas.microsoft.com/office/drawing/2014/chartex" xmlns:cx1="http://schemas.microsoft.com/office/drawing/2015/9/8/chartex" xmlns:cx2="http://schemas.microsoft.com/office/drawing/2015/10/21/chartex" xmlns:cx3="http://schemas.microsoft.com/office/drawing/2016/5/9/chartex" xmlns:cx4="http://schemas.microsoft.com/office/drawing/2016/5/10/chartex" xmlns:cx5="http://schemas.microsoft.com/office/drawing/2016/5/11/chartex" xmlns:cx6="http://schemas.microsoft.com/office/drawing/2016/5/12/chartex" xmlns:cx7="http://schemas.microsoft.com/office/drawing/2016/5/13/chartex" xmlns:cx8="http://schemas.microsoft.com/office/drawing/2016/5/14/chartex" xmlns:mc="http://schemas.openxmlformats.org/markup-compatibility/2006" xmlns:aink="http://schemas.microsoft.com/office/drawing/2016/ink" xmlns:am3d="http://schemas.microsoft.com/office/drawing/2017/model3d" xmlns:o="urn:schemas-microsoft-com:office:office" xmlns:r="http://schemas.openxmlformats.org/officeDocument/2006/relationships" xmlns:m="http://schemas.openxmlformats.org/officeDocument/2006/math" xmlns:v="urn:schemas-microsoft-com:vml" xmlns:wp14="http://schemas.microsoft.com/office/word/2010/wordprocessingDrawing" xmlns:wp="http://schemas.openxmlformats.org/drawingml/2006/wordprocessingDrawing" xmlns:w10="urn:schemas-microsoft-com:office:word" xmlns:w="http://schemas.openxmlformats.org/wordprocessingml/2006/main" xmlns:w14="http://schemas.microsoft.com/office/word/2010/wordml" xmlns:w15="http://schemas.microsoft.com/office/word/2012/wordml" xmlns:w16cid="http://schemas.microsoft.com/office/word/2016/wordml/cid" xmlns:w16se="http://schemas.microsoft.com/office/word/2015/wordml/symex" xmlns:wpg="http://schemas.microsoft.com/office/word/2010/wordprocessingGroup" xmlns:wpi="http://schemas.microsoft.com/office/word/2010/wordprocessingInk" xmlns:wne="http://schemas.microsoft.com/office/word/2006/wordml" xmlns:wps="http://schemas.microsoft.com/office/word/2010/wordprocessingShape" mc:Ignorable="w14 w15 w16se w16cid wp14">
   <w:body>
     <w:p>
+      <w:bookmarkStart w:id="0" w:name="_GoBack"/>
+      <w:bookmarkEnd w:id="0"/>
       <w:r>
         <w:rPr>
           <w:b/>
@@ -659,8 +661,6 @@
           <w:b/>
         </w:rPr>
       </w:pPr>
-      <w:bookmarkStart w:id="0" w:name="_GoBack"/>
-      <w:bookmarkEnd w:id="0"/>
       <w:r>
         <w:rPr>
           <w:b/>
@@ -668,7 +668,29 @@
         <w:t>Final Design Sketch</w:t>
       </w:r>
     </w:p>
-    <w:p/>
+    <w:p>
+      <w:r>
+        <w:t xml:space="preserve">We </w:t>
+      </w:r>
+      <w:r>
+        <w:t>hope to put together a main page</w:t>
+      </w:r>
+      <w:r>
+        <w:t xml:space="preserve"> that is</w:t>
+      </w:r>
+      <w:r>
+        <w:t xml:space="preserve"> dashboard style in layout</w:t>
+      </w:r>
+      <w:r>
+        <w:t xml:space="preserve">, with a basic navbar, more in depth side bar, and relatively large core visualization and data display area. The side bar will allow the user to select the visualization to appear in the </w:t>
+      </w:r>
+      <w:r>
+        <w:t xml:space="preserve">viewing area and some data switch cases. </w:t>
+      </w:r>
+      <w:r>
+        <w:t>We will also have a couple of additional pages managed in the navbar to show large data tables and other deep detail information.</w:t>
+      </w:r>
+    </w:p>
     <w:sectPr>
       <w:headerReference w:type="default" r:id="rId17"/>
       <w:pgSz w:w="12240" w:h="15840"/>
@@ -1404,6 +1426,7 @@
   <w:style w:type="character" w:default="1" w:styleId="DefaultParagraphFont">
     <w:name w:val="Default Paragraph Font"/>
     <w:uiPriority w:val="1"/>
+    <w:semiHidden/>
     <w:unhideWhenUsed/>
   </w:style>
   <w:style w:type="table" w:default="1" w:styleId="TableNormal">

</xml_diff>